<commit_message>
modifying the yaml file for ci cd pipeline.
</commit_message>
<xml_diff>
--- a/airflow docker notes.docx
+++ b/airflow docker notes.docx
@@ -148,6 +148,9 @@
     </w:p>
     <w:p>
       <w:r>
+        <w:rPr>
+          <w:noProof/>
+        </w:rPr>
         <w:drawing>
           <wp:inline distT="0" distB="0" distL="0" distR="0" wp14:anchorId="256BBBAA" wp14:editId="3153F0EF">
             <wp:extent cx="1712518" cy="1148640"/>
@@ -222,6 +225,9 @@
     </w:p>
     <w:p>
       <w:r>
+        <w:rPr>
+          <w:noProof/>
+        </w:rPr>
         <w:drawing>
           <wp:inline distT="0" distB="0" distL="0" distR="0" wp14:anchorId="453192A8" wp14:editId="19D40E7A">
             <wp:extent cx="4544059" cy="457264"/>
@@ -272,13 +278,7 @@
         <w:t xml:space="preserve">We need to assign correct values to the </w:t>
       </w:r>
       <w:r>
-        <w:t>dockerRegistryServiceConnection</w:t>
-      </w:r>
-      <w:r>
-        <w:t xml:space="preserve"> and </w:t>
-      </w:r>
-      <w:r>
-        <w:t>containerRegistry</w:t>
+        <w:t>dockerRegistryServiceConnection and containerRegistry</w:t>
       </w:r>
       <w:r>
         <w:t xml:space="preserve"> variables in the azure-pipelines.yml file.</w:t>
@@ -403,7 +403,35 @@
         <w:t>For that value we need to choose name of our container registry resource and we can get that value by going to that resource on the Azure website.</w:t>
       </w:r>
     </w:p>
-    <w:p/>
+    <w:p>
+      <w:pPr>
+        <w:pStyle w:val="Heading2"/>
+      </w:pPr>
+      <w:r>
+        <w:t>Other important notes</w:t>
+      </w:r>
+    </w:p>
+    <w:p>
+      <w:pPr>
+        <w:pStyle w:val="ListParagraph"/>
+        <w:numPr>
+          <w:ilvl w:val="0"/>
+          <w:numId w:val="5"/>
+        </w:numPr>
+      </w:pPr>
+      <w:r>
+        <w:t>When running pipeline for the first time it might be needed to go to the devOps website for that pipeline and grant permissions there.</w:t>
+      </w:r>
+    </w:p>
+    <w:p>
+      <w:pPr>
+        <w:pStyle w:val="ListParagraph"/>
+        <w:numPr>
+          <w:ilvl w:val="0"/>
+          <w:numId w:val="5"/>
+        </w:numPr>
+      </w:pPr>
+    </w:p>
     <w:sectPr>
       <w:pgSz w:w="12240" w:h="15840"/>
       <w:pgMar w:top="1440" w:right="1440" w:bottom="1440" w:left="1440" w:header="720" w:footer="720" w:gutter="0"/>
@@ -755,6 +783,119 @@
     </w:lvl>
   </w:abstractNum>
   <w:abstractNum w:abstractNumId="3" w15:restartNumberingAfterBreak="0">
+    <w:nsid w:val="59E452D7"/>
+    <w:multiLevelType w:val="hybridMultilevel"/>
+    <w:tmpl w:val="AF8E5CC0"/>
+    <w:lvl w:ilvl="0" w:tplc="04090001">
+      <w:start w:val="1"/>
+      <w:numFmt w:val="bullet"/>
+      <w:lvlText w:val=""/>
+      <w:lvlJc w:val="left"/>
+      <w:pPr>
+        <w:ind w:left="720" w:hanging="360"/>
+      </w:pPr>
+      <w:rPr>
+        <w:rFonts w:ascii="Symbol" w:hAnsi="Symbol" w:hint="default"/>
+      </w:rPr>
+    </w:lvl>
+    <w:lvl w:ilvl="1" w:tplc="04090003" w:tentative="1">
+      <w:start w:val="1"/>
+      <w:numFmt w:val="bullet"/>
+      <w:lvlText w:val="o"/>
+      <w:lvlJc w:val="left"/>
+      <w:pPr>
+        <w:ind w:left="1440" w:hanging="360"/>
+      </w:pPr>
+      <w:rPr>
+        <w:rFonts w:ascii="Courier New" w:hAnsi="Courier New" w:cs="Courier New" w:hint="default"/>
+      </w:rPr>
+    </w:lvl>
+    <w:lvl w:ilvl="2" w:tplc="04090005" w:tentative="1">
+      <w:start w:val="1"/>
+      <w:numFmt w:val="bullet"/>
+      <w:lvlText w:val=""/>
+      <w:lvlJc w:val="left"/>
+      <w:pPr>
+        <w:ind w:left="2160" w:hanging="360"/>
+      </w:pPr>
+      <w:rPr>
+        <w:rFonts w:ascii="Wingdings" w:hAnsi="Wingdings" w:hint="default"/>
+      </w:rPr>
+    </w:lvl>
+    <w:lvl w:ilvl="3" w:tplc="04090001" w:tentative="1">
+      <w:start w:val="1"/>
+      <w:numFmt w:val="bullet"/>
+      <w:lvlText w:val=""/>
+      <w:lvlJc w:val="left"/>
+      <w:pPr>
+        <w:ind w:left="2880" w:hanging="360"/>
+      </w:pPr>
+      <w:rPr>
+        <w:rFonts w:ascii="Symbol" w:hAnsi="Symbol" w:hint="default"/>
+      </w:rPr>
+    </w:lvl>
+    <w:lvl w:ilvl="4" w:tplc="04090003" w:tentative="1">
+      <w:start w:val="1"/>
+      <w:numFmt w:val="bullet"/>
+      <w:lvlText w:val="o"/>
+      <w:lvlJc w:val="left"/>
+      <w:pPr>
+        <w:ind w:left="3600" w:hanging="360"/>
+      </w:pPr>
+      <w:rPr>
+        <w:rFonts w:ascii="Courier New" w:hAnsi="Courier New" w:cs="Courier New" w:hint="default"/>
+      </w:rPr>
+    </w:lvl>
+    <w:lvl w:ilvl="5" w:tplc="04090005" w:tentative="1">
+      <w:start w:val="1"/>
+      <w:numFmt w:val="bullet"/>
+      <w:lvlText w:val=""/>
+      <w:lvlJc w:val="left"/>
+      <w:pPr>
+        <w:ind w:left="4320" w:hanging="360"/>
+      </w:pPr>
+      <w:rPr>
+        <w:rFonts w:ascii="Wingdings" w:hAnsi="Wingdings" w:hint="default"/>
+      </w:rPr>
+    </w:lvl>
+    <w:lvl w:ilvl="6" w:tplc="04090001" w:tentative="1">
+      <w:start w:val="1"/>
+      <w:numFmt w:val="bullet"/>
+      <w:lvlText w:val=""/>
+      <w:lvlJc w:val="left"/>
+      <w:pPr>
+        <w:ind w:left="5040" w:hanging="360"/>
+      </w:pPr>
+      <w:rPr>
+        <w:rFonts w:ascii="Symbol" w:hAnsi="Symbol" w:hint="default"/>
+      </w:rPr>
+    </w:lvl>
+    <w:lvl w:ilvl="7" w:tplc="04090003" w:tentative="1">
+      <w:start w:val="1"/>
+      <w:numFmt w:val="bullet"/>
+      <w:lvlText w:val="o"/>
+      <w:lvlJc w:val="left"/>
+      <w:pPr>
+        <w:ind w:left="5760" w:hanging="360"/>
+      </w:pPr>
+      <w:rPr>
+        <w:rFonts w:ascii="Courier New" w:hAnsi="Courier New" w:cs="Courier New" w:hint="default"/>
+      </w:rPr>
+    </w:lvl>
+    <w:lvl w:ilvl="8" w:tplc="04090005" w:tentative="1">
+      <w:start w:val="1"/>
+      <w:numFmt w:val="bullet"/>
+      <w:lvlText w:val=""/>
+      <w:lvlJc w:val="left"/>
+      <w:pPr>
+        <w:ind w:left="6480" w:hanging="360"/>
+      </w:pPr>
+      <w:rPr>
+        <w:rFonts w:ascii="Wingdings" w:hAnsi="Wingdings" w:hint="default"/>
+      </w:rPr>
+    </w:lvl>
+  </w:abstractNum>
+  <w:abstractNum w:abstractNumId="4" w15:restartNumberingAfterBreak="0">
     <w:nsid w:val="6A784000"/>
     <w:multiLevelType w:val="hybridMultilevel"/>
     <w:tmpl w:val="F744813E"/>
@@ -877,6 +1018,9 @@
     <w:abstractNumId w:val="0"/>
   </w:num>
   <w:num w:numId="4" w16cid:durableId="46613911">
+    <w:abstractNumId w:val="4"/>
+  </w:num>
+  <w:num w:numId="5" w16cid:durableId="1881015211">
     <w:abstractNumId w:val="3"/>
   </w:num>
 </w:numbering>
@@ -1484,6 +1628,7 @@
   <w:style w:type="character" w:default="1" w:styleId="DefaultParagraphFont">
     <w:name w:val="Default Paragraph Font"/>
     <w:uiPriority w:val="1"/>
+    <w:semiHidden/>
     <w:unhideWhenUsed/>
   </w:style>
   <w:style w:type="table" w:default="1" w:styleId="TableNormal">

</xml_diff>